<commit_message>
updating templates&functions based on pander
</commit_message>
<xml_diff>
--- a/demo/example.docx
+++ b/demo/example.docx
@@ -7,13 +7,19 @@
         <w:pStyle w:val="Title"/>
       </w:pPr>
       <w:r>
-        <w:t xml:space="preserve">Example</w:t>
-      </w:r>
-      <w:r>
-        <w:t xml:space="preserve"> </w:t>
-      </w:r>
-      <w:r>
-        <w:t xml:space="preserve">template</w:t>
+        <w:t xml:space="preserve">Rapport</w:t>
+      </w:r>
+      <w:r>
+        <w:t xml:space="preserve"> </w:t>
+      </w:r>
+      <w:r>
+        <w:t xml:space="preserve">package</w:t>
+      </w:r>
+      <w:r>
+        <w:t xml:space="preserve"> </w:t>
+      </w:r>
+      <w:r>
+        <w:t xml:space="preserve">team</w:t>
       </w:r>
     </w:p>
     <w:p>
@@ -21,61 +27,13 @@
         <w:pStyle w:val="Authors"/>
       </w:pPr>
       <w:r>
-        <w:t xml:space="preserve">Rapport</w:t>
-      </w:r>
-      <w:r>
-        <w:t xml:space="preserve"> </w:t>
-      </w:r>
-      <w:r>
-        <w:t xml:space="preserve">package</w:t>
-      </w:r>
-      <w:r>
-        <w:t xml:space="preserve"> </w:t>
-      </w:r>
-      <w:r>
-        <w:t xml:space="preserve">team</w:t>
-      </w:r>
-      <w:r>
-        <w:t xml:space="preserve"> </w:t>
-      </w:r>
-      <w:r>
-        <w:t xml:space="preserve">@</w:t>
-      </w:r>
-      <w:r>
-        <w:t xml:space="preserve"> </w:t>
-      </w:r>
-      <w:r>
-        <w:t xml:space="preserve">https</w:t>
-      </w:r>
-      <w:r>
-        <w:t xml:space="preserve">:</w:t>
-      </w:r>
-      <w:r>
-        <w:t xml:space="preserve">/</w:t>
-      </w:r>
-      <w:r>
-        <w:t xml:space="preserve">/</w:t>
-      </w:r>
-      <w:r>
-        <w:t xml:space="preserve">github</w:t>
-      </w:r>
-      <w:r>
-        <w:t xml:space="preserve">.</w:t>
-      </w:r>
-      <w:r>
-        <w:t xml:space="preserve">com</w:t>
-      </w:r>
-      <w:r>
-        <w:t xml:space="preserve">/</w:t>
-      </w:r>
-      <w:r>
-        <w:t xml:space="preserve">aL3xa</w:t>
-      </w:r>
-      <w:r>
-        <w:t xml:space="preserve">/</w:t>
-      </w:r>
-      <w:r>
-        <w:t xml:space="preserve">rapport</w:t>
+        <w:t xml:space="preserve">Example</w:t>
+      </w:r>
+      <w:r>
+        <w:t xml:space="preserve"> </w:t>
+      </w:r>
+      <w:r>
+        <w:t xml:space="preserve">template</w:t>
       </w:r>
     </w:p>
     <w:p>
@@ -134,95 +92,205 @@
     <w:bookmarkStart w:id="début" w:name="début"/>
     <w:p>
       <w:pPr>
-        <w:pStyle w:val="Heading2"/>
-      </w:pPr>
-      <w:r>
-        <w:t xml:space="preserve">Début</w:t>
-      </w:r>
-    </w:p>
-    <w:bookmarkEnd w:id="début"/>
-    <w:p>
-      <w:r>
-        <w:t xml:space="preserve">Hello, world!</w:t>
-      </w:r>
-    </w:p>
-    <w:p>
-      <w:r>
-        <w:t xml:space="preserve">I have just specified a</w:t>
-      </w:r>
-      <w:r>
-        <w:t xml:space="preserve"> </w:t>
-      </w:r>
-      <w:r>
-        <w:rPr>
-          <w:i/>
-        </w:rPr>
-        <w:t xml:space="preserve">Variable</w:t>
-      </w:r>
-      <w:r>
-        <w:t xml:space="preserve"> </w:t>
-      </w:r>
-      <w:r>
-        <w:t xml:space="preserve">in this template named to</w:t>
-      </w:r>
-      <w:r>
-        <w:t xml:space="preserve"> </w:t>
-      </w:r>
-      <w:r>
-        <w:rPr>
-          <w:b/>
-        </w:rPr>
-        <w:t xml:space="preserve">leisure</w:t>
-      </w:r>
-      <w:r>
-        <w:t xml:space="preserve">. The label of this variable is "Internet usage in leisure time (hours per day)".</w:t>
-      </w:r>
-    </w:p>
-    <w:p>
-      <w:r>
-        <w:t xml:space="preserve">And wow, the mean of</w:t>
-      </w:r>
-      <w:r>
-        <w:t xml:space="preserve"> </w:t>
-      </w:r>
-      <w:r>
-        <w:rPr>
-          <w:i/>
-        </w:rPr>
-        <w:t xml:space="preserve">leisure</w:t>
-      </w:r>
-      <w:r>
-        <w:t xml:space="preserve"> </w:t>
-      </w:r>
-      <w:r>
-        <w:t xml:space="preserve">is</w:t>
-      </w:r>
-      <w:r>
-        <w:t xml:space="preserve"> </w:t>
-      </w:r>
-      <w:r>
-        <w:rPr>
-          <w:i/>
-        </w:rPr>
-        <w:t xml:space="preserve">3.1994</w:t>
-      </w:r>
-      <w:r>
-        <w:t xml:space="preserve">!</w:t>
-      </w:r>
-    </w:p>
-    <w:bookmarkStart w:id="descriptive-statistics" w:name="descriptive-statistics"/>
-    <w:p>
-      <w:pPr>
         <w:pStyle w:val="Heading3"/>
       </w:pPr>
       <w:r>
+        <w:t xml:space="preserve">Début</w:t>
+      </w:r>
+    </w:p>
+    <w:bookmarkEnd w:id="début"/>
+    <w:p>
+      <w:r>
+        <w:t xml:space="preserve">Hello, world!</w:t>
+      </w:r>
+    </w:p>
+    <w:p>
+      <w:r>
+        <w:t xml:space="preserve">I have just specified a</w:t>
+      </w:r>
+      <w:r>
+        <w:t xml:space="preserve"> </w:t>
+      </w:r>
+      <w:r>
+        <w:rPr>
+          <w:i/>
+        </w:rPr>
+        <w:t xml:space="preserve">Variable</w:t>
+      </w:r>
+      <w:r>
+        <w:t xml:space="preserve"> </w:t>
+      </w:r>
+      <w:r>
+        <w:t xml:space="preserve">in this template named to</w:t>
+      </w:r>
+      <w:r>
+        <w:t xml:space="preserve"> </w:t>
+      </w:r>
+      <w:r>
+        <w:rPr>
+          <w:b/>
+        </w:rPr>
+        <w:t xml:space="preserve">leisure</w:t>
+      </w:r>
+      <w:r>
+        <w:t xml:space="preserve">. The label of this variable is "Internet usage in leisure time (hours per day)".</w:t>
+      </w:r>
+    </w:p>
+    <w:p>
+      <w:r>
+        <w:t xml:space="preserve">And wow, the mean of</w:t>
+      </w:r>
+      <w:r>
+        <w:t xml:space="preserve"> </w:t>
+      </w:r>
+      <w:r>
+        <w:rPr>
+          <w:i/>
+        </w:rPr>
+        <w:t xml:space="preserve">leisure</w:t>
+      </w:r>
+      <w:r>
+        <w:t xml:space="preserve"> </w:t>
+      </w:r>
+      <w:r>
+        <w:t xml:space="preserve">is</w:t>
+      </w:r>
+      <w:r>
+        <w:t xml:space="preserve"> </w:t>
+      </w:r>
+      <w:r>
+        <w:rPr>
+          <w:i/>
+        </w:rPr>
+        <w:t xml:space="preserve">3.199</w:t>
+      </w:r>
+      <w:r>
+        <w:t xml:space="preserve">!</w:t>
+      </w:r>
+    </w:p>
+    <w:p>
+      <w:r>
+        <w:t xml:space="preserve">By checking out the</w:t>
+      </w:r>
+      <w:r>
+        <w:t xml:space="preserve"> </w:t>
+      </w:r>
+      <w:hyperlink r:id="link0">
+        <w:r>
+          <w:rPr>
+            <w:rStyle w:val="Hyperlink"/>
+          </w:rPr>
+          <w:t xml:space="preserve">sources of this template</w:t>
+        </w:r>
+      </w:hyperlink>
+      <w:r>
+        <w:t xml:space="preserve">, you could see that we used all</w:t>
+      </w:r>
+      <w:r>
+        <w:t xml:space="preserve"> </w:t>
+      </w:r>
+      <w:r>
+        <w:rPr>
+          <w:rStyle w:val="VerbatimChar"/>
+        </w:rPr>
+        <w:t xml:space="preserve">BRCATCODE</w:t>
+      </w:r>
+      <w:r>
+        <w:t xml:space="preserve">s above from</w:t>
+      </w:r>
+      <w:r>
+        <w:t xml:space="preserve"> </w:t>
+      </w:r>
+      <w:r>
+        <w:rPr>
+          <w:rStyle w:val="VerbatimChar"/>
+        </w:rPr>
+        <w:t xml:space="preserve">brew</w:t>
+      </w:r>
+      <w:r>
+        <w:t xml:space="preserve"> </w:t>
+      </w:r>
+      <w:r>
+        <w:t xml:space="preserve">syntax.</w:t>
+      </w:r>
+      <w:r>
+        <w:t xml:space="preserve"> </w:t>
+      </w:r>
+      <w:r>
+        <w:rPr>
+          <w:rStyle w:val="VerbatimChar"/>
+        </w:rPr>
+        <w:t xml:space="preserve">BRCODE</w:t>
+      </w:r>
+      <w:r>
+        <w:t xml:space="preserve"> </w:t>
+      </w:r>
+      <w:r>
+        <w:t xml:space="preserve">tags are useful when you want to loop through something or optionally add or remove a part of the template. A really easy example of this: if</w:t>
+      </w:r>
+      <w:r>
+        <w:t xml:space="preserve"> </w:t>
+      </w:r>
+      <w:r>
+        <w:rPr>
+          <w:rStyle w:val="VerbatimChar"/>
+        </w:rPr>
+        <w:t xml:space="preserve">desc</w:t>
+      </w:r>
+      <w:r>
+        <w:t xml:space="preserve"> </w:t>
+      </w:r>
+      <w:r>
+        <w:t xml:space="preserve">input equals to</w:t>
+      </w:r>
+      <w:r>
+        <w:t xml:space="preserve"> </w:t>
+      </w:r>
+      <w:r>
+        <w:rPr>
+          <w:rStyle w:val="VerbatimChar"/>
+        </w:rPr>
+        <w:t xml:space="preserve">TRUE</w:t>
+      </w:r>
+      <w:r>
+        <w:t xml:space="preserve">, then the resulting report would have that chunk, if set to</w:t>
+      </w:r>
+      <w:r>
+        <w:t xml:space="preserve"> </w:t>
+      </w:r>
+      <w:r>
+        <w:rPr>
+          <w:rStyle w:val="VerbatimChar"/>
+        </w:rPr>
+        <w:t xml:space="preserve">FALSE</w:t>
+      </w:r>
+      <w:r>
+        <w:t xml:space="preserve">, it would be left our.</w:t>
+      </w:r>
+    </w:p>
+    <w:bookmarkStart w:id="descriptive-statistics" w:name="descriptive-statistics"/>
+    <w:p>
+      <w:pPr>
+        <w:pStyle w:val="Heading4"/>
+      </w:pPr>
+      <w:r>
         <w:t xml:space="preserve">Descriptive statistics</w:t>
       </w:r>
     </w:p>
     <w:bookmarkEnd w:id="descriptive-statistics"/>
     <w:tbl>
-      <w:tblPr/>
-      <w:tblGrid/>
+      <w:tblPr>
+        <w:tblStyle w:val="TableNormal"/>
+      </w:tblPr>
+      <w:tblGrid>
+        <w:gridCol w:w="770"/>
+        <w:gridCol w:w="1100"/>
+        <w:gridCol w:w="990"/>
+        <w:gridCol w:w="770"/>
+        <w:gridCol w:w="1100"/>
+        <w:gridCol w:w="770"/>
+        <w:gridCol w:w="770"/>
+      </w:tblGrid>
       <w:tr>
         <w:tc>
           <w:tcPr>
@@ -236,9 +304,6 @@
               <w:jc w:val="left"/>
             </w:pPr>
             <w:r>
-              <w:rPr>
-                <w:b/>
-              </w:rPr>
               <w:t xml:space="preserve">Min.</w:t>
             </w:r>
           </w:p>
@@ -255,9 +320,6 @@
               <w:jc w:val="left"/>
             </w:pPr>
             <w:r>
-              <w:rPr>
-                <w:b/>
-              </w:rPr>
               <w:t xml:space="preserve">1st Qu.</w:t>
             </w:r>
           </w:p>
@@ -274,9 +336,6 @@
               <w:jc w:val="left"/>
             </w:pPr>
             <w:r>
-              <w:rPr>
-                <w:b/>
-              </w:rPr>
               <w:t xml:space="preserve">Median</w:t>
             </w:r>
           </w:p>
@@ -293,9 +352,6 @@
               <w:jc w:val="left"/>
             </w:pPr>
             <w:r>
-              <w:rPr>
-                <w:b/>
-              </w:rPr>
               <w:t xml:space="preserve">Mean</w:t>
             </w:r>
           </w:p>
@@ -312,9 +368,6 @@
               <w:jc w:val="left"/>
             </w:pPr>
             <w:r>
-              <w:rPr>
-                <w:b/>
-              </w:rPr>
               <w:t xml:space="preserve">3rd Qu.</w:t>
             </w:r>
           </w:p>
@@ -331,9 +384,6 @@
               <w:jc w:val="left"/>
             </w:pPr>
             <w:r>
-              <w:rPr>
-                <w:b/>
-              </w:rPr>
               <w:t xml:space="preserve">Max.</w:t>
             </w:r>
           </w:p>
@@ -350,9 +400,6 @@
               <w:jc w:val="left"/>
             </w:pPr>
             <w:r>
-              <w:rPr>
-                <w:b/>
-              </w:rPr>
               <w:t xml:space="preserve">NA's</w:t>
             </w:r>
           </w:p>
@@ -425,7 +472,7 @@
               <w:jc w:val="left"/>
             </w:pPr>
             <w:r>
-              <w:t xml:space="preserve">37.000</w:t>
+              <w:t xml:space="preserve">37</w:t>
             </w:r>
           </w:p>
         </w:tc>
@@ -517,7 +564,7 @@
     <w:bookmarkStart w:id="début-1" w:name="début-1"/>
     <w:p>
       <w:pPr>
-        <w:pStyle w:val="Heading2"/>
+        <w:pStyle w:val="Heading3"/>
       </w:pPr>
       <w:r>
         <w:t xml:space="preserve">Début</w:t>
@@ -587,7 +634,7 @@
         <w:rPr>
           <w:i/>
         </w:rPr>
-        <w:t xml:space="preserve">3.1994</w:t>
+        <w:t xml:space="preserve">3.199</w:t>
       </w:r>
       <w:r>
         <w:t xml:space="preserve">!</w:t>
@@ -618,6 +665,106 @@
           <w:b/>
         </w:rPr>
         <w:t xml:space="preserve">!</w:t>
+      </w:r>
+    </w:p>
+    <w:p>
+      <w:r>
+        <w:t xml:space="preserve">By checking out the</w:t>
+      </w:r>
+      <w:r>
+        <w:t xml:space="preserve"> </w:t>
+      </w:r>
+      <w:hyperlink r:id="link0">
+        <w:r>
+          <w:rPr>
+            <w:rStyle w:val="Hyperlink"/>
+          </w:rPr>
+          <w:t xml:space="preserve">sources of this template</w:t>
+        </w:r>
+      </w:hyperlink>
+      <w:r>
+        <w:t xml:space="preserve">, you could see that we used all</w:t>
+      </w:r>
+      <w:r>
+        <w:t xml:space="preserve"> </w:t>
+      </w:r>
+      <w:r>
+        <w:rPr>
+          <w:rStyle w:val="VerbatimChar"/>
+        </w:rPr>
+        <w:t xml:space="preserve">BRCATCODE</w:t>
+      </w:r>
+      <w:r>
+        <w:t xml:space="preserve">s above from</w:t>
+      </w:r>
+      <w:r>
+        <w:t xml:space="preserve"> </w:t>
+      </w:r>
+      <w:r>
+        <w:rPr>
+          <w:rStyle w:val="VerbatimChar"/>
+        </w:rPr>
+        <w:t xml:space="preserve">brew</w:t>
+      </w:r>
+      <w:r>
+        <w:t xml:space="preserve"> </w:t>
+      </w:r>
+      <w:r>
+        <w:t xml:space="preserve">syntax.</w:t>
+      </w:r>
+      <w:r>
+        <w:t xml:space="preserve"> </w:t>
+      </w:r>
+      <w:r>
+        <w:rPr>
+          <w:rStyle w:val="VerbatimChar"/>
+        </w:rPr>
+        <w:t xml:space="preserve">BRCODE</w:t>
+      </w:r>
+      <w:r>
+        <w:t xml:space="preserve"> </w:t>
+      </w:r>
+      <w:r>
+        <w:t xml:space="preserve">tags are useful when you want to loop through something or optionally add or remove a part of the template. A really easy example of this: if</w:t>
+      </w:r>
+      <w:r>
+        <w:t xml:space="preserve"> </w:t>
+      </w:r>
+      <w:r>
+        <w:rPr>
+          <w:rStyle w:val="VerbatimChar"/>
+        </w:rPr>
+        <w:t xml:space="preserve">desc</w:t>
+      </w:r>
+      <w:r>
+        <w:t xml:space="preserve"> </w:t>
+      </w:r>
+      <w:r>
+        <w:t xml:space="preserve">input equals to</w:t>
+      </w:r>
+      <w:r>
+        <w:t xml:space="preserve"> </w:t>
+      </w:r>
+      <w:r>
+        <w:rPr>
+          <w:rStyle w:val="VerbatimChar"/>
+        </w:rPr>
+        <w:t xml:space="preserve">TRUE</w:t>
+      </w:r>
+      <w:r>
+        <w:t xml:space="preserve">, then the resulting report would have that chunk, if set to</w:t>
+      </w:r>
+      <w:r>
+        <w:t xml:space="preserve"> </w:t>
+      </w:r>
+      <w:r>
+        <w:rPr>
+          <w:rStyle w:val="VerbatimChar"/>
+        </w:rPr>
+        <w:t xml:space="preserve">FALSE</w:t>
+      </w:r>
+      <w:r>
+        <w:t xml:space="preserve">, it would be left our.</w:t>
       </w:r>
     </w:p>
     <w:bookmarkStart w:id="description-2" w:name="description-2"/>
@@ -638,7 +785,7 @@
     <w:bookmarkStart w:id="début-2" w:name="début-2"/>
     <w:p>
       <w:pPr>
-        <w:pStyle w:val="Heading2"/>
+        <w:pStyle w:val="Heading3"/>
       </w:pPr>
       <w:r>
         <w:t xml:space="preserve">Début</w:t>
@@ -708,7 +855,7 @@
         <w:rPr>
           <w:i/>
         </w:rPr>
-        <w:t xml:space="preserve">3.1994</w:t>
+        <w:t xml:space="preserve">3.199</w:t>
       </w:r>
       <w:r>
         <w:t xml:space="preserve">!</w:t>
@@ -741,10 +888,110 @@
         <w:t xml:space="preserve">!</w:t>
       </w:r>
     </w:p>
+    <w:p>
+      <w:r>
+        <w:t xml:space="preserve">By checking out the</w:t>
+      </w:r>
+      <w:r>
+        <w:t xml:space="preserve"> </w:t>
+      </w:r>
+      <w:hyperlink r:id="link0">
+        <w:r>
+          <w:rPr>
+            <w:rStyle w:val="Hyperlink"/>
+          </w:rPr>
+          <w:t xml:space="preserve">sources of this template</w:t>
+        </w:r>
+      </w:hyperlink>
+      <w:r>
+        <w:t xml:space="preserve">, you could see that we used all</w:t>
+      </w:r>
+      <w:r>
+        <w:t xml:space="preserve"> </w:t>
+      </w:r>
+      <w:r>
+        <w:rPr>
+          <w:rStyle w:val="VerbatimChar"/>
+        </w:rPr>
+        <w:t xml:space="preserve">BRCATCODE</w:t>
+      </w:r>
+      <w:r>
+        <w:t xml:space="preserve">s above from</w:t>
+      </w:r>
+      <w:r>
+        <w:t xml:space="preserve"> </w:t>
+      </w:r>
+      <w:r>
+        <w:rPr>
+          <w:rStyle w:val="VerbatimChar"/>
+        </w:rPr>
+        <w:t xml:space="preserve">brew</w:t>
+      </w:r>
+      <w:r>
+        <w:t xml:space="preserve"> </w:t>
+      </w:r>
+      <w:r>
+        <w:t xml:space="preserve">syntax.</w:t>
+      </w:r>
+      <w:r>
+        <w:t xml:space="preserve"> </w:t>
+      </w:r>
+      <w:r>
+        <w:rPr>
+          <w:rStyle w:val="VerbatimChar"/>
+        </w:rPr>
+        <w:t xml:space="preserve">BRCODE</w:t>
+      </w:r>
+      <w:r>
+        <w:t xml:space="preserve"> </w:t>
+      </w:r>
+      <w:r>
+        <w:t xml:space="preserve">tags are useful when you want to loop through something or optionally add or remove a part of the template. A really easy example of this: if</w:t>
+      </w:r>
+      <w:r>
+        <w:t xml:space="preserve"> </w:t>
+      </w:r>
+      <w:r>
+        <w:rPr>
+          <w:rStyle w:val="VerbatimChar"/>
+        </w:rPr>
+        <w:t xml:space="preserve">desc</w:t>
+      </w:r>
+      <w:r>
+        <w:t xml:space="preserve"> </w:t>
+      </w:r>
+      <w:r>
+        <w:t xml:space="preserve">input equals to</w:t>
+      </w:r>
+      <w:r>
+        <w:t xml:space="preserve"> </w:t>
+      </w:r>
+      <w:r>
+        <w:rPr>
+          <w:rStyle w:val="VerbatimChar"/>
+        </w:rPr>
+        <w:t xml:space="preserve">TRUE</w:t>
+      </w:r>
+      <w:r>
+        <w:t xml:space="preserve">, then the resulting report would have that chunk, if set to</w:t>
+      </w:r>
+      <w:r>
+        <w:t xml:space="preserve"> </w:t>
+      </w:r>
+      <w:r>
+        <w:rPr>
+          <w:rStyle w:val="VerbatimChar"/>
+        </w:rPr>
+        <w:t xml:space="preserve">FALSE</w:t>
+      </w:r>
+      <w:r>
+        <w:t xml:space="preserve">, it would be left our.</w:t>
+      </w:r>
+    </w:p>
     <w:bookmarkStart w:id="histogram" w:name="histogram"/>
     <w:p>
       <w:pPr>
-        <w:pStyle w:val="Heading3"/>
+        <w:pStyle w:val="Heading4"/>
       </w:pPr>
       <w:r>
         <w:t xml:space="preserve">Histogram</w:t>
@@ -752,7 +999,12 @@
     </w:p>
     <w:bookmarkEnd w:id="histogram"/>
     <w:p>
-      <w:hyperlink r:id="link0">
+      <w:r>
+        <w:t xml:space="preserve">For demonstartion purposes you can find a histogram below:</w:t>
+      </w:r>
+    </w:p>
+    <w:p>
+      <w:hyperlink r:id="link1">
         <w:r>
           <w:drawing>
             <wp:inline>
@@ -763,7 +1015,7 @@
                 <a:graphicData uri="http://schemas.openxmlformats.org/drawingml/2006/picture">
                   <pic:pic>
                     <pic:nvPicPr>
-                      <pic:cNvPr descr="/tmp/RtmpI5pYwT/file3397938e.png" id="0" name="Picture"/>
+                      <pic:cNvPr descr="plots/example-1.png" id="0" name="Picture"/>
                       <pic:cNvPicPr>
                         <a:picLocks noChangeArrowheads="1" noChangeAspect="1"/>
                       </pic:cNvPicPr>
@@ -797,183 +1049,6 @@
         </w:r>
       </w:hyperlink>
     </w:p>
-    <w:bookmarkStart w:id="description-3" w:name="description-3"/>
-    <w:p>
-      <w:pPr>
-        <w:pStyle w:val="Heading2"/>
-      </w:pPr>
-      <w:r>
-        <w:t xml:space="preserve">Description</w:t>
-      </w:r>
-    </w:p>
-    <w:bookmarkEnd w:id="description-3"/>
-    <w:p>
-      <w:r>
-        <w:t xml:space="preserve">This template demonstrates the basic features of rapport. We all hope you will like it!</w:t>
-      </w:r>
-    </w:p>
-    <w:bookmarkStart w:id="début-3" w:name="début-3"/>
-    <w:p>
-      <w:pPr>
-        <w:pStyle w:val="Heading2"/>
-      </w:pPr>
-      <w:r>
-        <w:t xml:space="preserve">Début</w:t>
-      </w:r>
-    </w:p>
-    <w:bookmarkEnd w:id="début-3"/>
-    <w:p>
-      <w:r>
-        <w:t xml:space="preserve">Hello, world!</w:t>
-      </w:r>
-    </w:p>
-    <w:p>
-      <w:r>
-        <w:t xml:space="preserve">I have just specified a</w:t>
-      </w:r>
-      <w:r>
-        <w:t xml:space="preserve"> </w:t>
-      </w:r>
-      <w:r>
-        <w:rPr>
-          <w:i/>
-        </w:rPr>
-        <w:t xml:space="preserve">Variable</w:t>
-      </w:r>
-      <w:r>
-        <w:t xml:space="preserve"> </w:t>
-      </w:r>
-      <w:r>
-        <w:t xml:space="preserve">in this template named to</w:t>
-      </w:r>
-      <w:r>
-        <w:t xml:space="preserve"> </w:t>
-      </w:r>
-      <w:r>
-        <w:rPr>
-          <w:b/>
-        </w:rPr>
-        <w:t xml:space="preserve">leisure</w:t>
-      </w:r>
-      <w:r>
-        <w:t xml:space="preserve">. The label of this variable is "Internet usage in leisure time (hours per day)".</w:t>
-      </w:r>
-    </w:p>
-    <w:p>
-      <w:r>
-        <w:t xml:space="preserve">And wow, the mean of</w:t>
-      </w:r>
-      <w:r>
-        <w:t xml:space="preserve"> </w:t>
-      </w:r>
-      <w:r>
-        <w:rPr>
-          <w:i/>
-        </w:rPr>
-        <w:t xml:space="preserve">leisure</w:t>
-      </w:r>
-      <w:r>
-        <w:t xml:space="preserve"> </w:t>
-      </w:r>
-      <w:r>
-        <w:t xml:space="preserve">is</w:t>
-      </w:r>
-      <w:r>
-        <w:t xml:space="preserve"> </w:t>
-      </w:r>
-      <w:r>
-        <w:rPr>
-          <w:i/>
-        </w:rPr>
-        <w:t xml:space="preserve">3.1994</w:t>
-      </w:r>
-      <w:r>
-        <w:t xml:space="preserve">!</w:t>
-      </w:r>
-    </w:p>
-    <w:p>
-      <w:r>
-        <w:rPr>
-          <w:b/>
-        </w:rPr>
-        <w:t xml:space="preserve">For more detailed statistics, you should have set</w:t>
-      </w:r>
-      <w:r>
-        <w:rPr>
-          <w:b/>
-        </w:rPr>
-        <w:t xml:space="preserve"> </w:t>
-      </w:r>
-      <w:r>
-        <w:rPr>
-          <w:rStyle w:val="VerbatimChar"/>
-          <w:b/>
-        </w:rPr>
-        <w:t xml:space="preserve">desc=TRUE</w:t>
-      </w:r>
-      <w:r>
-        <w:rPr>
-          <w:b/>
-        </w:rPr>
-        <w:t xml:space="preserve">!</w:t>
-      </w:r>
-    </w:p>
-    <w:bookmarkStart w:id="histogram-1" w:name="histogram-1"/>
-    <w:p>
-      <w:pPr>
-        <w:pStyle w:val="Heading3"/>
-      </w:pPr>
-      <w:r>
-        <w:t xml:space="preserve">Histogram</w:t>
-      </w:r>
-    </w:p>
-    <w:bookmarkEnd w:id="histogram-1"/>
-    <w:p>
-      <w:hyperlink r:id="link1">
-        <w:r>
-          <w:drawing>
-            <wp:inline>
-              <wp:extent cx="6172200" cy="6172200"/>
-              <wp:effectExtent b="0" l="0" r="0" t="0"/>
-              <wp:docPr descr="" id="1" name="Picture"/>
-              <a:graphic>
-                <a:graphicData uri="http://schemas.openxmlformats.org/drawingml/2006/picture">
-                  <pic:pic>
-                    <pic:nvPicPr>
-                      <pic:cNvPr descr="/tmp/RtmpI5pYwT/file7ee92ef0.png" id="0" name="Picture"/>
-                      <pic:cNvPicPr>
-                        <a:picLocks noChangeArrowheads="1" noChangeAspect="1"/>
-                      </pic:cNvPicPr>
-                    </pic:nvPicPr>
-                    <pic:blipFill>
-                      <a:blip r:embed="image2"/>
-                      <a:stretch>
-                        <a:fillRect/>
-                      </a:stretch>
-                    </pic:blipFill>
-                    <pic:spPr bwMode="auto">
-                      <a:xfrm>
-                        <a:off x="0" y="0"/>
-                        <a:ext cx="6172200" cy="6172200"/>
-                      </a:xfrm>
-                      <a:prstGeom prst="rect">
-                        <a:avLst/>
-                      </a:prstGeom>
-                      <a:noFill/>
-                      <a:ln w="9525">
-                        <a:noFill/>
-                        <a:headEnd/>
-                        <a:tailEnd/>
-                      </a:ln>
-                    </pic:spPr>
-                  </pic:pic>
-                </a:graphicData>
-              </a:graphic>
-            </wp:inline>
-          </w:drawing>
-        </w:r>
-      </w:hyperlink>
-    </w:p>
     <w:p>
       <w:r>
         <w:pict>
@@ -1000,7 +1075,7 @@
         <w:t xml:space="preserve"> </w:t>
       </w:r>
       <w:r>
-        <w:t xml:space="preserve">(2.14.0) and</w:t>
+        <w:t xml:space="preserve">(2.15.1) and</w:t>
       </w:r>
       <w:r>
         <w:t xml:space="preserve"> </w:t>
@@ -1017,7 +1092,22 @@
         <w:t xml:space="preserve"> </w:t>
       </w:r>
       <w:r>
-        <w:t xml:space="preserve">(0.2) in 0.788 sec on x86_64-unknown-linux-gnu platform.</w:t>
+        <w:t xml:space="preserve">(0.4) in</w:t>
+      </w:r>
+      <w:r>
+        <w:t xml:space="preserve"> </w:t>
+      </w:r>
+      <w:r>
+        <w:rPr>
+          <w:i/>
+        </w:rPr>
+        <w:t xml:space="preserve">0.559</w:t>
+      </w:r>
+      <w:r>
+        <w:t xml:space="preserve"> </w:t>
+      </w:r>
+      <w:r>
+        <w:t xml:space="preserve">sec on x86_64-unknown-linux-gnu platform.</w:t>
       </w:r>
     </w:p>
     <w:p>
@@ -1037,7 +1127,7 @@
                     </pic:cNvPicPr>
                   </pic:nvPicPr>
                   <pic:blipFill>
-                    <a:blip r:embed="image3"/>
+                    <a:blip r:embed="image2"/>
                     <a:stretch>
                       <a:fillRect/>
                     </a:stretch>
@@ -1214,7 +1304,7 @@
     </w:pPr>
   </w:style>
   <w:style w:type="paragraph" w:styleId="Date">
-    <w:name w:val="Authors"/>
+    <w:name w:val="Date"/>
     <w:next w:val="Normal"/>
     <w:qFormat/>
     <w:pPr>
@@ -1326,7 +1416,7 @@
     <w:rPr>
       <w:rFonts w:asciiTheme="majorHAnsi" w:eastAsiaTheme="majorEastAsia" w:hAnsiTheme="majorHAnsi" w:cstheme="majorBidi"/>
       <w:i/>
-      <w:bCs/>
+      <w:iCs/>
       <w:color w:val="4F81BD" w:themeColor="accent1"/>
       <w:sz w:val="24"/>
       <w:szCs w:val="24"/>

</xml_diff>